<commit_message>
fix: updated project documentation
</commit_message>
<xml_diff>
--- a/docs/Big Data Project I Documentation.docx
+++ b/docs/Big Data Project I Documentation.docx
@@ -17,19 +17,33 @@
           <w:bCs/>
           <w:u w:val="single"/>
         </w:rPr>
-        <w:t xml:space="preserve">Project I: </w:t>
-      </w:r>
-      <w:proofErr w:type="spellStart"/>
-      <w:r>
+        <w:t>Project I: HetioNet Database System Documentation</w:t>
+      </w:r>
+    </w:p>
+    <w:p>
+      <w:pPr>
+        <w:rPr>
+          <w:rFonts w:ascii="Times New Roman" w:hAnsi="Times New Roman" w:cs="Times New Roman"/>
+        </w:rPr>
+      </w:pPr>
+      <w:r>
+        <w:rPr>
+          <w:rFonts w:ascii="Times New Roman" w:hAnsi="Times New Roman" w:cs="Times New Roman"/>
+        </w:rPr>
+        <w:pict w14:anchorId="27C0ECF2">
+          <v:rect id="_x0000_i1025" style="width:0;height:1.5pt" o:hralign="center" o:hrstd="t" o:hr="t" fillcolor="#a0a0a0" stroked="f"/>
+        </w:pict>
+      </w:r>
+    </w:p>
+    <w:p>
+      <w:pPr>
         <w:rPr>
           <w:rFonts w:ascii="Times New Roman" w:hAnsi="Times New Roman" w:cs="Times New Roman"/>
           <w:b/>
           <w:bCs/>
           <w:u w:val="single"/>
         </w:rPr>
-        <w:t>HetioNet</w:t>
-      </w:r>
-      <w:proofErr w:type="spellEnd"/>
+      </w:pPr>
       <w:r>
         <w:rPr>
           <w:rFonts w:ascii="Times New Roman" w:hAnsi="Times New Roman" w:cs="Times New Roman"/>
@@ -37,40 +51,6 @@
           <w:bCs/>
           <w:u w:val="single"/>
         </w:rPr>
-        <w:t xml:space="preserve"> Database System Documentation</w:t>
-      </w:r>
-    </w:p>
-    <w:p>
-      <w:pPr>
-        <w:rPr>
-          <w:rFonts w:ascii="Times New Roman" w:hAnsi="Times New Roman" w:cs="Times New Roman"/>
-        </w:rPr>
-      </w:pPr>
-      <w:r>
-        <w:rPr>
-          <w:rFonts w:ascii="Times New Roman" w:hAnsi="Times New Roman" w:cs="Times New Roman"/>
-        </w:rPr>
-        <w:pict w14:anchorId="27C0ECF2">
-          <v:rect id="_x0000_i1025" style="width:0;height:1.5pt" o:hralign="center" o:hrstd="t" o:hr="t" fillcolor="#a0a0a0" stroked="f"/>
-        </w:pict>
-      </w:r>
-    </w:p>
-    <w:p>
-      <w:pPr>
-        <w:rPr>
-          <w:rFonts w:ascii="Times New Roman" w:hAnsi="Times New Roman" w:cs="Times New Roman"/>
-          <w:b/>
-          <w:bCs/>
-          <w:u w:val="single"/>
-        </w:rPr>
-      </w:pPr>
-      <w:r>
-        <w:rPr>
-          <w:rFonts w:ascii="Times New Roman" w:hAnsi="Times New Roman" w:cs="Times New Roman"/>
-          <w:b/>
-          <w:bCs/>
-          <w:u w:val="single"/>
-        </w:rPr>
         <w:t>1. Introduction</w:t>
       </w:r>
     </w:p>
@@ -84,21 +64,7 @@
         <w:rPr>
           <w:rFonts w:ascii="Times New Roman" w:hAnsi="Times New Roman" w:cs="Times New Roman"/>
         </w:rPr>
-        <w:t xml:space="preserve">This project models the </w:t>
-      </w:r>
-      <w:proofErr w:type="spellStart"/>
-      <w:r>
-        <w:rPr>
-          <w:rFonts w:ascii="Times New Roman" w:hAnsi="Times New Roman" w:cs="Times New Roman"/>
-        </w:rPr>
-        <w:t>HetioNet</w:t>
-      </w:r>
-      <w:proofErr w:type="spellEnd"/>
-      <w:r>
-        <w:rPr>
-          <w:rFonts w:ascii="Times New Roman" w:hAnsi="Times New Roman" w:cs="Times New Roman"/>
-        </w:rPr>
-        <w:t xml:space="preserve"> biomedical network using a NoSQL databas</w:t>
+        <w:t>This project models the HetioNet biomedical network using a NoSQL databas</w:t>
       </w:r>
       <w:r>
         <w:rPr>
@@ -223,6 +189,152 @@
     </w:p>
     <w:p>
       <w:pPr>
+        <w:numPr>
+          <w:ilvl w:val="0"/>
+          <w:numId w:val="1"/>
+        </w:numPr>
+        <w:rPr>
+          <w:rFonts w:ascii="Times New Roman" w:hAnsi="Times New Roman" w:cs="Times New Roman"/>
+        </w:rPr>
+      </w:pPr>
+      <w:r>
+        <w:rPr>
+          <w:rFonts w:ascii="Times New Roman" w:hAnsi="Times New Roman" w:cs="Times New Roman"/>
+          <w:b/>
+          <w:bCs/>
+        </w:rPr>
+        <w:t>Feature Engineering</w:t>
+      </w:r>
+      <w:r>
+        <w:rPr>
+          <w:rFonts w:ascii="Times New Roman" w:hAnsi="Times New Roman" w:cs="Times New Roman"/>
+        </w:rPr>
+        <w:t>: Utilizes regular expression generators to clean feature names</w:t>
+      </w:r>
+    </w:p>
+    <w:p>
+      <w:pPr>
+        <w:numPr>
+          <w:ilvl w:val="0"/>
+          <w:numId w:val="1"/>
+        </w:numPr>
+        <w:rPr>
+          <w:rFonts w:ascii="Times New Roman" w:hAnsi="Times New Roman" w:cs="Times New Roman"/>
+        </w:rPr>
+      </w:pPr>
+      <w:r>
+        <w:rPr>
+          <w:rFonts w:ascii="Times New Roman" w:hAnsi="Times New Roman" w:cs="Times New Roman"/>
+          <w:b/>
+          <w:bCs/>
+        </w:rPr>
+        <w:t>Batch Upserting</w:t>
+      </w:r>
+      <w:r>
+        <w:rPr>
+          <w:rFonts w:ascii="Times New Roman" w:hAnsi="Times New Roman" w:cs="Times New Roman"/>
+        </w:rPr>
+        <w:t>:</w:t>
+      </w:r>
+      <w:r>
+        <w:rPr>
+          <w:rFonts w:ascii="Times New Roman" w:hAnsi="Times New Roman" w:cs="Times New Roman"/>
+        </w:rPr>
+        <w:t xml:space="preserve"> Uses batching </w:t>
+      </w:r>
+      <w:r>
+        <w:rPr>
+          <w:rFonts w:ascii="Times New Roman" w:hAnsi="Times New Roman" w:cs="Times New Roman"/>
+        </w:rPr>
+        <w:t>to reduce computation need</w:t>
+      </w:r>
+      <w:r>
+        <w:rPr>
+          <w:rFonts w:ascii="Times New Roman" w:hAnsi="Times New Roman" w:cs="Times New Roman"/>
+        </w:rPr>
+        <w:t>ed.</w:t>
+      </w:r>
+    </w:p>
+    <w:p>
+      <w:pPr>
+        <w:numPr>
+          <w:ilvl w:val="0"/>
+          <w:numId w:val="1"/>
+        </w:numPr>
+        <w:rPr>
+          <w:rFonts w:ascii="Times New Roman" w:hAnsi="Times New Roman" w:cs="Times New Roman"/>
+        </w:rPr>
+      </w:pPr>
+      <w:r>
+        <w:rPr>
+          <w:rFonts w:ascii="Times New Roman" w:hAnsi="Times New Roman" w:cs="Times New Roman"/>
+          <w:b/>
+          <w:bCs/>
+        </w:rPr>
+        <w:t>GUI</w:t>
+      </w:r>
+      <w:r>
+        <w:rPr>
+          <w:rFonts w:ascii="Times New Roman" w:hAnsi="Times New Roman" w:cs="Times New Roman"/>
+        </w:rPr>
+        <w:t>:</w:t>
+      </w:r>
+      <w:r>
+        <w:rPr>
+          <w:rFonts w:ascii="Times New Roman" w:hAnsi="Times New Roman" w:cs="Times New Roman"/>
+        </w:rPr>
+        <w:t xml:space="preserve"> Contains a GUI that allows users to run the same CLI commands in a seamless manner.</w:t>
+      </w:r>
+    </w:p>
+    <w:p>
+      <w:pPr>
+        <w:rPr>
+          <w:rFonts w:ascii="Times New Roman" w:hAnsi="Times New Roman" w:cs="Times New Roman"/>
+        </w:rPr>
+      </w:pPr>
+      <w:r>
+        <w:rPr>
+          <w:rFonts w:ascii="Times New Roman" w:hAnsi="Times New Roman" w:cs="Times New Roman"/>
+        </w:rPr>
+        <w:drawing>
+          <wp:inline distT="0" distB="0" distL="0" distR="0" wp14:anchorId="1C8C6C6D" wp14:editId="1024B8D0">
+            <wp:extent cx="5943600" cy="2336165"/>
+            <wp:effectExtent l="0" t="0" r="0" b="6985"/>
+            <wp:docPr id="1101878658" name="Picture 1" descr="A screenshot of a computer&#10;&#10;AI-generated content may be incorrect."/>
+            <wp:cNvGraphicFramePr>
+              <a:graphicFrameLocks xmlns:a="http://schemas.openxmlformats.org/drawingml/2006/main" noChangeAspect="1"/>
+            </wp:cNvGraphicFramePr>
+            <a:graphic xmlns:a="http://schemas.openxmlformats.org/drawingml/2006/main">
+              <a:graphicData uri="http://schemas.openxmlformats.org/drawingml/2006/picture">
+                <pic:pic xmlns:pic="http://schemas.openxmlformats.org/drawingml/2006/picture">
+                  <pic:nvPicPr>
+                    <pic:cNvPr id="1101878658" name="Picture 1" descr="A screenshot of a computer&#10;&#10;AI-generated content may be incorrect."/>
+                    <pic:cNvPicPr/>
+                  </pic:nvPicPr>
+                  <pic:blipFill>
+                    <a:blip r:embed="rId8"/>
+                    <a:stretch>
+                      <a:fillRect/>
+                    </a:stretch>
+                  </pic:blipFill>
+                  <pic:spPr>
+                    <a:xfrm>
+                      <a:off x="0" y="0"/>
+                      <a:ext cx="5943600" cy="2336165"/>
+                    </a:xfrm>
+                    <a:prstGeom prst="rect">
+                      <a:avLst/>
+                    </a:prstGeom>
+                  </pic:spPr>
+                </pic:pic>
+              </a:graphicData>
+            </a:graphic>
+          </wp:inline>
+        </w:drawing>
+      </w:r>
+    </w:p>
+    <w:p>
+      <w:pPr>
         <w:rPr>
           <w:rFonts w:ascii="Times New Roman" w:hAnsi="Times New Roman" w:cs="Times New Roman"/>
         </w:rPr>
@@ -237,21 +349,7 @@
         <w:rPr>
           <w:rFonts w:ascii="Times New Roman" w:hAnsi="Times New Roman" w:cs="Times New Roman"/>
         </w:rPr>
-        <w:t xml:space="preserve"> as well as a </w:t>
-      </w:r>
-      <w:proofErr w:type="spellStart"/>
-      <w:r>
-        <w:rPr>
-          <w:rFonts w:ascii="Times New Roman" w:hAnsi="Times New Roman" w:cs="Times New Roman"/>
-        </w:rPr>
-        <w:t>Streamlit</w:t>
-      </w:r>
-      <w:proofErr w:type="spellEnd"/>
-      <w:r>
-        <w:rPr>
-          <w:rFonts w:ascii="Times New Roman" w:hAnsi="Times New Roman" w:cs="Times New Roman"/>
-        </w:rPr>
-        <w:t xml:space="preserve"> GUI that allows the same functionality.</w:t>
+        <w:t xml:space="preserve"> as well as a Streamlit GUI that allows the same functionality.</w:t>
       </w:r>
     </w:p>
     <w:p>
@@ -292,6 +390,7 @@
           <w:b/>
           <w:bCs/>
         </w:rPr>
+        <w:lastRenderedPageBreak/>
         <w:t>NoSQL Stores Used:</w:t>
       </w:r>
     </w:p>
@@ -393,7 +492,7 @@
         </w:rPr>
         <w:t xml:space="preserve">for storing JSON-like documents with </w:t>
       </w:r>
-      <w:hyperlink r:id="rId8" w:history="1">
+      <w:hyperlink r:id="rId9" w:history="1">
         <w:r>
           <w:rPr>
             <w:rStyle w:val="Hyperlink"/>
@@ -511,21 +610,7 @@
         <w:rPr>
           <w:rFonts w:ascii="Times New Roman" w:hAnsi="Times New Roman" w:cs="Times New Roman"/>
         </w:rPr>
-        <w:t xml:space="preserve"> Neo4j is optimized for traversing relationships and executing complex queries over heterogeneous networks, making it a natural fit for the </w:t>
-      </w:r>
-      <w:proofErr w:type="spellStart"/>
-      <w:r>
-        <w:rPr>
-          <w:rFonts w:ascii="Times New Roman" w:hAnsi="Times New Roman" w:cs="Times New Roman"/>
-        </w:rPr>
-        <w:t>HetioNet</w:t>
-      </w:r>
-      <w:proofErr w:type="spellEnd"/>
-      <w:r>
-        <w:rPr>
-          <w:rFonts w:ascii="Times New Roman" w:hAnsi="Times New Roman" w:cs="Times New Roman"/>
-        </w:rPr>
-        <w:t xml:space="preserve"> model.</w:t>
+        <w:t xml:space="preserve"> Neo4j is optimized for traversing relationships and executing complex queries over heterogeneous networks, making it a natural fit for the HetioNet model.</w:t>
       </w:r>
     </w:p>
     <w:p>
@@ -539,7 +624,6 @@
           <w:rFonts w:ascii="Times New Roman" w:hAnsi="Times New Roman" w:cs="Times New Roman"/>
           <w:noProof/>
         </w:rPr>
-        <w:lastRenderedPageBreak/>
         <w:drawing>
           <wp:inline distT="0" distB="0" distL="0" distR="0" wp14:anchorId="73DEEABB" wp14:editId="5C919573">
             <wp:extent cx="5943600" cy="3598545"/>
@@ -556,7 +640,7 @@
                     <pic:cNvPicPr/>
                   </pic:nvPicPr>
                   <pic:blipFill>
-                    <a:blip r:embed="rId9"/>
+                    <a:blip r:embed="rId10"/>
                     <a:stretch>
                       <a:fillRect/>
                     </a:stretch>
@@ -581,22 +665,6 @@
       <w:pPr>
         <w:rPr>
           <w:rFonts w:ascii="Times New Roman" w:hAnsi="Times New Roman" w:cs="Times New Roman"/>
-        </w:rPr>
-      </w:pPr>
-    </w:p>
-    <w:p>
-      <w:pPr>
-        <w:rPr>
-          <w:rFonts w:ascii="Times New Roman" w:hAnsi="Times New Roman" w:cs="Times New Roman"/>
-          <w:b/>
-          <w:bCs/>
-        </w:rPr>
-      </w:pPr>
-    </w:p>
-    <w:p>
-      <w:pPr>
-        <w:rPr>
-          <w:rFonts w:ascii="Times New Roman" w:hAnsi="Times New Roman" w:cs="Times New Roman"/>
           <w:b/>
           <w:bCs/>
           <w:u w:val="single"/>
@@ -637,23 +705,14 @@
           <w:rFonts w:ascii="Times New Roman" w:hAnsi="Times New Roman" w:cs="Times New Roman"/>
         </w:rPr>
       </w:pPr>
-      <w:proofErr w:type="gramStart"/>
       <w:r>
         <w:rPr>
           <w:rFonts w:ascii="Times New Roman" w:hAnsi="Times New Roman" w:cs="Times New Roman"/>
           <w:b/>
           <w:bCs/>
         </w:rPr>
-        <w:t>main.py</w:t>
-      </w:r>
-      <w:proofErr w:type="gramEnd"/>
-      <w:r>
-        <w:rPr>
-          <w:rFonts w:ascii="Times New Roman" w:hAnsi="Times New Roman" w:cs="Times New Roman"/>
-          <w:b/>
-          <w:bCs/>
-        </w:rPr>
-        <w:t>:</w:t>
+        <w:lastRenderedPageBreak/>
+        <w:t>main.py:</w:t>
       </w:r>
       <w:r>
         <w:rPr>
@@ -673,23 +732,13 @@
           <w:rFonts w:ascii="Times New Roman" w:hAnsi="Times New Roman" w:cs="Times New Roman"/>
         </w:rPr>
       </w:pPr>
-      <w:proofErr w:type="spellStart"/>
       <w:r>
         <w:rPr>
           <w:rFonts w:ascii="Times New Roman" w:hAnsi="Times New Roman" w:cs="Times New Roman"/>
           <w:b/>
           <w:bCs/>
         </w:rPr>
-        <w:t>db</w:t>
-      </w:r>
-      <w:proofErr w:type="spellEnd"/>
-      <w:r>
-        <w:rPr>
-          <w:rFonts w:ascii="Times New Roman" w:hAnsi="Times New Roman" w:cs="Times New Roman"/>
-          <w:b/>
-          <w:bCs/>
-        </w:rPr>
-        <w:t>/document.py:</w:t>
+        <w:t>db/document.py:</w:t>
       </w:r>
       <w:r>
         <w:rPr>
@@ -703,33 +752,11 @@
         </w:rPr>
         <w:t xml:space="preserve">This </w:t>
       </w:r>
-      <w:proofErr w:type="spellStart"/>
-      <w:r>
-        <w:rPr>
-          <w:rFonts w:ascii="Times New Roman" w:hAnsi="Times New Roman" w:cs="Times New Roman"/>
-        </w:rPr>
-        <w:t>ontains</w:t>
-      </w:r>
-      <w:proofErr w:type="spellEnd"/>
-      <w:r>
-        <w:rPr>
-          <w:rFonts w:ascii="Times New Roman" w:hAnsi="Times New Roman" w:cs="Times New Roman"/>
-        </w:rPr>
-        <w:t xml:space="preserve"> the </w:t>
-      </w:r>
-      <w:proofErr w:type="spellStart"/>
-      <w:r>
-        <w:rPr>
-          <w:rFonts w:ascii="Times New Roman" w:hAnsi="Times New Roman" w:cs="Times New Roman"/>
-        </w:rPr>
-        <w:t>DocumentDB</w:t>
-      </w:r>
-      <w:proofErr w:type="spellEnd"/>
-      <w:r>
-        <w:rPr>
-          <w:rFonts w:ascii="Times New Roman" w:hAnsi="Times New Roman" w:cs="Times New Roman"/>
-        </w:rPr>
-        <w:t xml:space="preserve"> class, which encapsulates </w:t>
+      <w:r>
+        <w:rPr>
+          <w:rFonts w:ascii="Times New Roman" w:hAnsi="Times New Roman" w:cs="Times New Roman"/>
+        </w:rPr>
+        <w:t xml:space="preserve">ontains the DocumentDB class, which encapsulates </w:t>
       </w:r>
       <w:r>
         <w:rPr>
@@ -753,35 +780,7 @@
         <w:rPr>
           <w:rFonts w:ascii="Times New Roman" w:hAnsi="Times New Roman" w:cs="Times New Roman"/>
         </w:rPr>
-        <w:t xml:space="preserve">, including an </w:t>
-      </w:r>
-      <w:proofErr w:type="spellStart"/>
-      <w:r>
-        <w:rPr>
-          <w:rFonts w:ascii="Times New Roman" w:hAnsi="Times New Roman" w:cs="Times New Roman"/>
-        </w:rPr>
-        <w:t>insert_node</w:t>
-      </w:r>
-      <w:proofErr w:type="spellEnd"/>
-      <w:r>
-        <w:rPr>
-          <w:rFonts w:ascii="Times New Roman" w:hAnsi="Times New Roman" w:cs="Times New Roman"/>
-        </w:rPr>
-        <w:t xml:space="preserve"> method for </w:t>
-      </w:r>
-      <w:proofErr w:type="spellStart"/>
-      <w:r>
-        <w:rPr>
-          <w:rFonts w:ascii="Times New Roman" w:hAnsi="Times New Roman" w:cs="Times New Roman"/>
-        </w:rPr>
-        <w:t>upserting</w:t>
-      </w:r>
-      <w:proofErr w:type="spellEnd"/>
-      <w:r>
-        <w:rPr>
-          <w:rFonts w:ascii="Times New Roman" w:hAnsi="Times New Roman" w:cs="Times New Roman"/>
-        </w:rPr>
-        <w:t xml:space="preserve"> node documents.</w:t>
+        <w:t>, including an insert_node method for upserting node documents.</w:t>
       </w:r>
     </w:p>
     <w:p>
@@ -794,44 +793,20 @@
           <w:rFonts w:ascii="Times New Roman" w:hAnsi="Times New Roman" w:cs="Times New Roman"/>
         </w:rPr>
       </w:pPr>
-      <w:proofErr w:type="spellStart"/>
       <w:r>
         <w:rPr>
           <w:rFonts w:ascii="Times New Roman" w:hAnsi="Times New Roman" w:cs="Times New Roman"/>
           <w:b/>
           <w:bCs/>
         </w:rPr>
-        <w:t>db</w:t>
-      </w:r>
-      <w:proofErr w:type="spellEnd"/>
-      <w:r>
-        <w:rPr>
-          <w:rFonts w:ascii="Times New Roman" w:hAnsi="Times New Roman" w:cs="Times New Roman"/>
-          <w:b/>
-          <w:bCs/>
-        </w:rPr>
-        <w:t>/graph.py:</w:t>
+        <w:t>db/graph.py:</w:t>
       </w:r>
       <w:r>
         <w:rPr>
           <w:rFonts w:ascii="Times New Roman" w:hAnsi="Times New Roman" w:cs="Times New Roman"/>
         </w:rPr>
         <w:br/>
-        <w:t xml:space="preserve">Contains the </w:t>
-      </w:r>
-      <w:proofErr w:type="spellStart"/>
-      <w:r>
-        <w:rPr>
-          <w:rFonts w:ascii="Times New Roman" w:hAnsi="Times New Roman" w:cs="Times New Roman"/>
-        </w:rPr>
-        <w:t>GraphDB</w:t>
-      </w:r>
-      <w:proofErr w:type="spellEnd"/>
-      <w:r>
-        <w:rPr>
-          <w:rFonts w:ascii="Times New Roman" w:hAnsi="Times New Roman" w:cs="Times New Roman"/>
-        </w:rPr>
-        <w:t xml:space="preserve"> class for Neo4j interactions. It provides methods for:</w:t>
+        <w:t>Contains the GraphDB class for Neo4j interactions. It provides methods for:</w:t>
       </w:r>
     </w:p>
     <w:p>
@@ -916,7 +891,6 @@
           <w:b/>
           <w:bCs/>
         </w:rPr>
-        <w:lastRenderedPageBreak/>
         <w:t>Query 1:</w:t>
       </w:r>
       <w:r>
@@ -1013,19 +987,115 @@
           <w:rFonts w:ascii="Times New Roman" w:hAnsi="Times New Roman" w:cs="Times New Roman"/>
         </w:rPr>
         <w:br/>
-        <w:t xml:space="preserve">With large datasets (e.g., 23,000 nodes and 1.3 million edges), the current implementation processes each </w:t>
-      </w:r>
-      <w:r>
-        <w:rPr>
-          <w:rFonts w:ascii="Times New Roman" w:hAnsi="Times New Roman" w:cs="Times New Roman"/>
-        </w:rPr>
-        <w:t>row</w:t>
-      </w:r>
-      <w:r>
-        <w:rPr>
-          <w:rFonts w:ascii="Times New Roman" w:hAnsi="Times New Roman" w:cs="Times New Roman"/>
-        </w:rPr>
-        <w:t xml:space="preserve"> individually. This could be improved by:</w:t>
+        <w:t xml:space="preserve">With large datasets (e.g., 23,000 nodes and 1.3 million edges), the current implementation </w:t>
+      </w:r>
+      <w:r>
+        <w:rPr>
+          <w:rFonts w:ascii="Times New Roman" w:hAnsi="Times New Roman" w:cs="Times New Roman"/>
+        </w:rPr>
+        <w:t xml:space="preserve">batches the edges before insertion. The reason is because when I ran it for each row I saw an estimated computation time of &gt;2 hours. </w:t>
+      </w:r>
+    </w:p>
+    <w:p>
+      <w:pPr>
+        <w:pStyle w:val="NormalWeb"/>
+        <w:ind w:left="720"/>
+      </w:pPr>
+      <w:r>
+        <w:rPr>
+          <w:noProof/>
+        </w:rPr>
+        <w:drawing>
+          <wp:inline distT="0" distB="0" distL="0" distR="0" wp14:anchorId="485DA544" wp14:editId="6BD2C3DA">
+            <wp:extent cx="5943600" cy="1029970"/>
+            <wp:effectExtent l="0" t="0" r="0" b="0"/>
+            <wp:docPr id="395064374" name="Picture 2" descr="A screenshot of a computer&#10;&#10;AI-generated content may be incorrect."/>
+            <wp:cNvGraphicFramePr>
+              <a:graphicFrameLocks xmlns:a="http://schemas.openxmlformats.org/drawingml/2006/main" noChangeAspect="1"/>
+            </wp:cNvGraphicFramePr>
+            <a:graphic xmlns:a="http://schemas.openxmlformats.org/drawingml/2006/main">
+              <a:graphicData uri="http://schemas.openxmlformats.org/drawingml/2006/picture">
+                <pic:pic xmlns:pic="http://schemas.openxmlformats.org/drawingml/2006/picture">
+                  <pic:nvPicPr>
+                    <pic:cNvPr id="395064374" name="Picture 2" descr="A screenshot of a computer&#10;&#10;AI-generated content may be incorrect."/>
+                    <pic:cNvPicPr>
+                      <a:picLocks noChangeAspect="1" noChangeArrowheads="1"/>
+                    </pic:cNvPicPr>
+                  </pic:nvPicPr>
+                  <pic:blipFill>
+                    <a:blip r:embed="rId11" cstate="print">
+                      <a:extLst>
+                        <a:ext uri="{28A0092B-C50C-407E-A947-70E740481C1C}">
+                          <a14:useLocalDpi xmlns:a14="http://schemas.microsoft.com/office/drawing/2010/main" val="0"/>
+                        </a:ext>
+                      </a:extLst>
+                    </a:blip>
+                    <a:srcRect/>
+                    <a:stretch>
+                      <a:fillRect/>
+                    </a:stretch>
+                  </pic:blipFill>
+                  <pic:spPr bwMode="auto">
+                    <a:xfrm>
+                      <a:off x="0" y="0"/>
+                      <a:ext cx="5943600" cy="1029970"/>
+                    </a:xfrm>
+                    <a:prstGeom prst="rect">
+                      <a:avLst/>
+                    </a:prstGeom>
+                    <a:noFill/>
+                    <a:ln>
+                      <a:noFill/>
+                    </a:ln>
+                  </pic:spPr>
+                </pic:pic>
+              </a:graphicData>
+            </a:graphic>
+          </wp:inline>
+        </w:drawing>
+      </w:r>
+    </w:p>
+    <w:p>
+      <w:pPr>
+        <w:ind w:left="720"/>
+        <w:rPr>
+          <w:rFonts w:ascii="Times New Roman" w:hAnsi="Times New Roman" w:cs="Times New Roman"/>
+        </w:rPr>
+      </w:pPr>
+      <w:r>
+        <w:rPr>
+          <w:rFonts w:ascii="Times New Roman" w:hAnsi="Times New Roman" w:cs="Times New Roman"/>
+        </w:rPr>
+        <w:lastRenderedPageBreak/>
+        <w:t>However, after implementing batching it still ended up taking a similar amount. This leads me to suspect there is still some bottle-necking (perhaps due to me using Docker for Neo4j/MongoDB.</w:t>
+      </w:r>
+    </w:p>
+    <w:p>
+      <w:pPr>
+        <w:numPr>
+          <w:ilvl w:val="0"/>
+          <w:numId w:val="7"/>
+        </w:numPr>
+        <w:rPr>
+          <w:rFonts w:ascii="Times New Roman" w:hAnsi="Times New Roman" w:cs="Times New Roman"/>
+        </w:rPr>
+      </w:pPr>
+    </w:p>
+    <w:p>
+      <w:pPr>
+        <w:numPr>
+          <w:ilvl w:val="0"/>
+          <w:numId w:val="7"/>
+        </w:numPr>
+        <w:rPr>
+          <w:rFonts w:ascii="Times New Roman" w:hAnsi="Times New Roman" w:cs="Times New Roman"/>
+        </w:rPr>
+      </w:pPr>
+      <w:r>
+        <w:rPr>
+          <w:rFonts w:ascii="Times New Roman" w:hAnsi="Times New Roman" w:cs="Times New Roman"/>
+        </w:rPr>
+        <w:t>This could be improved by:</w:t>
       </w:r>
     </w:p>
     <w:p>
@@ -1042,7 +1112,19 @@
         <w:rPr>
           <w:rFonts w:ascii="Times New Roman" w:hAnsi="Times New Roman" w:cs="Times New Roman"/>
         </w:rPr>
-        <w:t>Implementing batch inserts using Cypher’s UNWIND clause.</w:t>
+        <w:t xml:space="preserve">Experiment alternatives to </w:t>
+      </w:r>
+      <w:r>
+        <w:rPr>
+          <w:rFonts w:ascii="Times New Roman" w:hAnsi="Times New Roman" w:cs="Times New Roman"/>
+        </w:rPr>
+        <w:t>using Cypher’s UNWIND clause</w:t>
+      </w:r>
+      <w:r>
+        <w:rPr>
+          <w:rFonts w:ascii="Times New Roman" w:hAnsi="Times New Roman" w:cs="Times New Roman"/>
+        </w:rPr>
+        <w:t>.</w:t>
       </w:r>
     </w:p>
     <w:p>
@@ -1059,6 +1141,23 @@
         <w:rPr>
           <w:rFonts w:ascii="Times New Roman" w:hAnsi="Times New Roman" w:cs="Times New Roman"/>
         </w:rPr>
+        <w:t>Re-run code on a Linux OS to see if Windows WSL2 was bottlenecking my performance.</w:t>
+      </w:r>
+    </w:p>
+    <w:p>
+      <w:pPr>
+        <w:numPr>
+          <w:ilvl w:val="1"/>
+          <w:numId w:val="7"/>
+        </w:numPr>
+        <w:rPr>
+          <w:rFonts w:ascii="Times New Roman" w:hAnsi="Times New Roman" w:cs="Times New Roman"/>
+        </w:rPr>
+      </w:pPr>
+      <w:r>
+        <w:rPr>
+          <w:rFonts w:ascii="Times New Roman" w:hAnsi="Times New Roman" w:cs="Times New Roman"/>
+        </w:rPr>
         <w:t>Using Neo4j’s bulk import tools for one-time database creation.</w:t>
       </w:r>
     </w:p>
@@ -1090,21 +1189,7 @@
         <w:rPr>
           <w:rFonts w:ascii="Times New Roman" w:hAnsi="Times New Roman" w:cs="Times New Roman"/>
         </w:rPr>
-        <w:t xml:space="preserve">Although there is a basic </w:t>
-      </w:r>
-      <w:proofErr w:type="spellStart"/>
-      <w:r>
-        <w:rPr>
-          <w:rFonts w:ascii="Times New Roman" w:hAnsi="Times New Roman" w:cs="Times New Roman"/>
-        </w:rPr>
-        <w:t>Streamlit</w:t>
-      </w:r>
-      <w:proofErr w:type="spellEnd"/>
-      <w:r>
-        <w:rPr>
-          <w:rFonts w:ascii="Times New Roman" w:hAnsi="Times New Roman" w:cs="Times New Roman"/>
-        </w:rPr>
-        <w:t xml:space="preserve"> GUI that allows you to select the operations, it can be improved so that </w:t>
+        <w:t xml:space="preserve">Although there is a basic Streamlit GUI that allows you to select the operations, it can be improved so that </w:t>
       </w:r>
       <w:r>
         <w:rPr>
@@ -1142,21 +1227,7 @@
         <w:rPr>
           <w:rFonts w:ascii="Times New Roman" w:hAnsi="Times New Roman" w:cs="Times New Roman"/>
         </w:rPr>
-        <w:t xml:space="preserve">, as I haven’t implemented </w:t>
-      </w:r>
-      <w:proofErr w:type="gramStart"/>
-      <w:r>
-        <w:rPr>
-          <w:rFonts w:ascii="Times New Roman" w:hAnsi="Times New Roman" w:cs="Times New Roman"/>
-        </w:rPr>
-        <w:t>all of</w:t>
-      </w:r>
-      <w:proofErr w:type="gramEnd"/>
-      <w:r>
-        <w:rPr>
-          <w:rFonts w:ascii="Times New Roman" w:hAnsi="Times New Roman" w:cs="Times New Roman"/>
-        </w:rPr>
-        <w:t xml:space="preserve"> these safety features in my demo.</w:t>
+        <w:t>, as I haven’t implemented all of these safety features in my demo.</w:t>
       </w:r>
     </w:p>
     <w:p>
@@ -1221,21 +1292,7 @@
         <w:rPr>
           <w:rFonts w:ascii="Times New Roman" w:hAnsi="Times New Roman" w:cs="Times New Roman"/>
         </w:rPr>
-        <w:t xml:space="preserve">Modeling </w:t>
-      </w:r>
-      <w:proofErr w:type="spellStart"/>
-      <w:r>
-        <w:rPr>
-          <w:rFonts w:ascii="Times New Roman" w:hAnsi="Times New Roman" w:cs="Times New Roman"/>
-        </w:rPr>
-        <w:t>HetioNet</w:t>
-      </w:r>
-      <w:proofErr w:type="spellEnd"/>
-      <w:r>
-        <w:rPr>
-          <w:rFonts w:ascii="Times New Roman" w:hAnsi="Times New Roman" w:cs="Times New Roman"/>
-        </w:rPr>
-        <w:t xml:space="preserve"> using two types of NoSQL stores (MongoDB and Neo4j).</w:t>
+        <w:t>Modeling HetioNet using two types of NoSQL stores (MongoDB and Neo4j).</w:t>
       </w:r>
     </w:p>
     <w:p>
@@ -1270,6 +1327,41 @@
           <w:rFonts w:ascii="Times New Roman" w:hAnsi="Times New Roman" w:cs="Times New Roman"/>
         </w:rPr>
         <w:t>Implementing two key queries that extract the required biomedical information</w:t>
+      </w:r>
+      <w:r>
+        <w:rPr>
+          <w:rFonts w:ascii="Times New Roman" w:hAnsi="Times New Roman" w:cs="Times New Roman"/>
+        </w:rPr>
+        <w:t>.</w:t>
+      </w:r>
+    </w:p>
+    <w:p>
+      <w:pPr>
+        <w:numPr>
+          <w:ilvl w:val="0"/>
+          <w:numId w:val="8"/>
+        </w:numPr>
+        <w:rPr>
+          <w:rFonts w:ascii="Times New Roman" w:hAnsi="Times New Roman" w:cs="Times New Roman"/>
+        </w:rPr>
+      </w:pPr>
+      <w:r>
+        <w:rPr>
+          <w:rFonts w:ascii="Times New Roman" w:hAnsi="Times New Roman" w:cs="Times New Roman"/>
+        </w:rPr>
+        <w:t xml:space="preserve">Presenting a GUI alternative via </w:t>
+      </w:r>
+      <w:r>
+        <w:rPr>
+          <w:rFonts w:ascii="Times New Roman" w:hAnsi="Times New Roman" w:cs="Times New Roman"/>
+        </w:rPr>
+        <w:t>Streamlit</w:t>
+      </w:r>
+      <w:r>
+        <w:rPr>
+          <w:rFonts w:ascii="Times New Roman" w:hAnsi="Times New Roman" w:cs="Times New Roman"/>
+        </w:rPr>
+        <w:t>.</w:t>
       </w:r>
     </w:p>
     <w:sectPr>
@@ -3439,6 +3531,22 @@
       <w:shd w:val="clear" w:color="auto" w:fill="E1DFDD"/>
     </w:rPr>
   </w:style>
+  <w:style w:type="paragraph" w:styleId="NormalWeb">
+    <w:name w:val="Normal (Web)"/>
+    <w:basedOn w:val="Normal"/>
+    <w:uiPriority w:val="99"/>
+    <w:semiHidden/>
+    <w:unhideWhenUsed/>
+    <w:rsid w:val="002E6724"/>
+    <w:pPr>
+      <w:spacing w:before="100" w:beforeAutospacing="1" w:after="100" w:afterAutospacing="1" w:line="240" w:lineRule="auto"/>
+    </w:pPr>
+    <w:rPr>
+      <w:rFonts w:ascii="Times New Roman" w:eastAsia="Times New Roman" w:hAnsi="Times New Roman" w:cs="Times New Roman"/>
+      <w:kern w:val="0"/>
+      <w14:ligatures w14:val="none"/>
+    </w:rPr>
+  </w:style>
 </w:styles>
 </file>
 
@@ -3758,23 +3866,6 @@
 </file>
 
 <file path=customXml/item1.xml><?xml version="1.0" encoding="utf-8"?>
-<p:properties xmlns:p="http://schemas.microsoft.com/office/2006/metadata/properties" xmlns:xsi="http://www.w3.org/2001/XMLSchema-instance" xmlns:pc="http://schemas.microsoft.com/office/infopath/2007/PartnerControls">
-  <documentManagement>
-    <_activity xmlns="77872fdc-d7cb-4b7c-91e5-283430c5beed" xsi:nil="true"/>
-  </documentManagement>
-</p:properties>
-</file>
-
-<file path=customXml/item2.xml><?xml version="1.0" encoding="utf-8"?>
-<?mso-contentType ?>
-<FormTemplates xmlns="http://schemas.microsoft.com/sharepoint/v3/contenttype/forms">
-  <Display>DocumentLibraryForm</Display>
-  <Edit>DocumentLibraryForm</Edit>
-  <New>DocumentLibraryForm</New>
-</FormTemplates>
-</file>
-
-<file path=customXml/item3.xml><?xml version="1.0" encoding="utf-8"?>
 <ct:contentTypeSchema xmlns:ct="http://schemas.microsoft.com/office/2006/metadata/contentType" xmlns:ma="http://schemas.microsoft.com/office/2006/metadata/properties/metaAttributes" ct:_="" ma:_="" ma:contentTypeName="Document" ma:contentTypeID="0x010100AE3F0A55B8FB3E47A8EF0B2B5F25C72A" ma:contentTypeVersion="16" ma:contentTypeDescription="Create a new document." ma:contentTypeScope="" ma:versionID="8ddb98fc336d1ba910e8c466aca2e7e4">
   <xsd:schema xmlns:xsd="http://www.w3.org/2001/XMLSchema" xmlns:xs="http://www.w3.org/2001/XMLSchema" xmlns:p="http://schemas.microsoft.com/office/2006/metadata/properties" xmlns:ns3="77872fdc-d7cb-4b7c-91e5-283430c5beed" xmlns:ns4="0bf7a463-2098-4241-bde1-b4d18ba4309b" targetNamespace="http://schemas.microsoft.com/office/2006/metadata/properties" ma:root="true" ma:fieldsID="d86869134097343ce0bc3557fd10c355" ns3:_="" ns4:_="">
     <xsd:import namespace="77872fdc-d7cb-4b7c-91e5-283430c5beed"/>
@@ -4015,32 +4106,24 @@
 </ct:contentTypeSchema>
 </file>
 
-<file path=customXml/itemProps1.xml><?xml version="1.0" encoding="utf-8"?>
-<ds:datastoreItem xmlns:ds="http://schemas.openxmlformats.org/officeDocument/2006/customXml" ds:itemID="{1A0C0590-27F2-47E0-A86A-7175ADB6A147}">
-  <ds:schemaRefs>
-    <ds:schemaRef ds:uri="http://schemas.openxmlformats.org/package/2006/metadata/core-properties"/>
-    <ds:schemaRef ds:uri="77872fdc-d7cb-4b7c-91e5-283430c5beed"/>
-    <ds:schemaRef ds:uri="http://purl.org/dc/elements/1.1/"/>
-    <ds:schemaRef ds:uri="http://www.w3.org/XML/1998/namespace"/>
-    <ds:schemaRef ds:uri="0bf7a463-2098-4241-bde1-b4d18ba4309b"/>
-    <ds:schemaRef ds:uri="http://purl.org/dc/dcmitype/"/>
-    <ds:schemaRef ds:uri="http://purl.org/dc/terms/"/>
-    <ds:schemaRef ds:uri="http://schemas.microsoft.com/office/2006/metadata/properties"/>
-    <ds:schemaRef ds:uri="http://schemas.microsoft.com/office/2006/documentManagement/types"/>
-    <ds:schemaRef ds:uri="http://schemas.microsoft.com/office/infopath/2007/PartnerControls"/>
-  </ds:schemaRefs>
-</ds:datastoreItem>
+<file path=customXml/item2.xml><?xml version="1.0" encoding="utf-8"?>
+<?mso-contentType ?>
+<FormTemplates xmlns="http://schemas.microsoft.com/sharepoint/v3/contenttype/forms">
+  <Display>DocumentLibraryForm</Display>
+  <Edit>DocumentLibraryForm</Edit>
+  <New>DocumentLibraryForm</New>
+</FormTemplates>
 </file>
 
-<file path=customXml/itemProps2.xml><?xml version="1.0" encoding="utf-8"?>
-<ds:datastoreItem xmlns:ds="http://schemas.openxmlformats.org/officeDocument/2006/customXml" ds:itemID="{226103BA-F034-47A2-AB03-BE69ADBCDD29}">
-  <ds:schemaRefs>
-    <ds:schemaRef ds:uri="http://schemas.microsoft.com/sharepoint/v3/contenttype/forms"/>
-  </ds:schemaRefs>
-</ds:datastoreItem>
+<file path=customXml/item3.xml><?xml version="1.0" encoding="utf-8"?>
+<p:properties xmlns:p="http://schemas.microsoft.com/office/2006/metadata/properties" xmlns:xsi="http://www.w3.org/2001/XMLSchema-instance" xmlns:pc="http://schemas.microsoft.com/office/infopath/2007/PartnerControls">
+  <documentManagement>
+    <_activity xmlns="77872fdc-d7cb-4b7c-91e5-283430c5beed" xsi:nil="true"/>
+  </documentManagement>
+</p:properties>
 </file>
 
-<file path=customXml/itemProps3.xml><?xml version="1.0" encoding="utf-8"?>
+<file path=customXml/itemProps1.xml><?xml version="1.0" encoding="utf-8"?>
 <ds:datastoreItem xmlns:ds="http://schemas.openxmlformats.org/officeDocument/2006/customXml" ds:itemID="{EB31A66C-503C-4AA2-B745-0298B36449B6}">
   <ds:schemaRefs>
     <ds:schemaRef ds:uri="http://schemas.microsoft.com/office/2006/metadata/contentType"/>
@@ -4057,4 +4140,22 @@
     <ds:schemaRef ds:uri="http://schemas.microsoft.com/internal/obd"/>
   </ds:schemaRefs>
 </ds:datastoreItem>
+</file>
+
+<file path=customXml/itemProps2.xml><?xml version="1.0" encoding="utf-8"?>
+<ds:datastoreItem xmlns:ds="http://schemas.openxmlformats.org/officeDocument/2006/customXml" ds:itemID="{226103BA-F034-47A2-AB03-BE69ADBCDD29}">
+  <ds:schemaRefs>
+    <ds:schemaRef ds:uri="http://schemas.microsoft.com/sharepoint/v3/contenttype/forms"/>
+  </ds:schemaRefs>
+</ds:datastoreItem>
+</file>
+
+<file path=customXml/itemProps3.xml><?xml version="1.0" encoding="utf-8"?>
+<ds:datastoreItem xmlns:ds="http://schemas.openxmlformats.org/officeDocument/2006/customXml" ds:itemID="{1A0C0590-27F2-47E0-A86A-7175ADB6A147}">
+  <ds:schemaRefs>
+    <ds:schemaRef ds:uri="http://schemas.microsoft.com/office/2006/metadata/properties"/>
+    <ds:schemaRef ds:uri="http://schemas.microsoft.com/office/infopath/2007/PartnerControls"/>
+    <ds:schemaRef ds:uri="77872fdc-d7cb-4b7c-91e5-283430c5beed"/>
+  </ds:schemaRefs>
+</ds:datastoreItem>
 </file>
</xml_diff>

<commit_message>
fix: updates to web app and graph class
</commit_message>
<xml_diff>
--- a/docs/Big Data Project I Documentation.docx
+++ b/docs/Big Data Project I Documentation.docx
@@ -295,7 +295,9 @@
       <w:r>
         <w:rPr>
           <w:rFonts w:ascii="Times New Roman" w:hAnsi="Times New Roman" w:cs="Times New Roman"/>
-        </w:rPr>
+          <w:noProof/>
+        </w:rPr>
+        <w:lastRenderedPageBreak/>
         <w:drawing>
           <wp:inline distT="0" distB="0" distL="0" distR="0" wp14:anchorId="1C8C6C6D" wp14:editId="1024B8D0">
             <wp:extent cx="5943600" cy="2336165"/>
@@ -332,6 +334,52 @@
           </wp:inline>
         </w:drawing>
       </w:r>
+      <w:r>
+        <w:rPr>
+          <w:rFonts w:ascii="Times New Roman" w:hAnsi="Times New Roman" w:cs="Times New Roman"/>
+        </w:rPr>
+        <w:t>\</w:t>
+      </w:r>
+      <w:r>
+        <w:rPr>
+          <w:rFonts w:ascii="Times New Roman" w:hAnsi="Times New Roman" w:cs="Times New Roman"/>
+        </w:rPr>
+        <w:drawing>
+          <wp:inline distT="0" distB="0" distL="0" distR="0" wp14:anchorId="23131A99" wp14:editId="0A56D9C3">
+            <wp:extent cx="4284687" cy="4603750"/>
+            <wp:effectExtent l="0" t="0" r="1905" b="6350"/>
+            <wp:docPr id="2086191338" name="Picture 1" descr="A screenshot of a computer&#10;&#10;AI-generated content may be incorrect."/>
+            <wp:cNvGraphicFramePr>
+              <a:graphicFrameLocks xmlns:a="http://schemas.openxmlformats.org/drawingml/2006/main" noChangeAspect="1"/>
+            </wp:cNvGraphicFramePr>
+            <a:graphic xmlns:a="http://schemas.openxmlformats.org/drawingml/2006/main">
+              <a:graphicData uri="http://schemas.openxmlformats.org/drawingml/2006/picture">
+                <pic:pic xmlns:pic="http://schemas.openxmlformats.org/drawingml/2006/picture">
+                  <pic:nvPicPr>
+                    <pic:cNvPr id="2086191338" name="Picture 1" descr="A screenshot of a computer&#10;&#10;AI-generated content may be incorrect."/>
+                    <pic:cNvPicPr/>
+                  </pic:nvPicPr>
+                  <pic:blipFill>
+                    <a:blip r:embed="rId9"/>
+                    <a:stretch>
+                      <a:fillRect/>
+                    </a:stretch>
+                  </pic:blipFill>
+                  <pic:spPr>
+                    <a:xfrm>
+                      <a:off x="0" y="0"/>
+                      <a:ext cx="4288933" cy="4608313"/>
+                    </a:xfrm>
+                    <a:prstGeom prst="rect">
+                      <a:avLst/>
+                    </a:prstGeom>
+                  </pic:spPr>
+                </pic:pic>
+              </a:graphicData>
+            </a:graphic>
+          </wp:inline>
+        </w:drawing>
+      </w:r>
     </w:p>
     <w:p>
       <w:pPr>
@@ -492,7 +540,7 @@
         </w:rPr>
         <w:t xml:space="preserve">for storing JSON-like documents with </w:t>
       </w:r>
-      <w:hyperlink r:id="rId9" w:history="1">
+      <w:hyperlink r:id="rId10" w:history="1">
         <w:r>
           <w:rPr>
             <w:rStyle w:val="Hyperlink"/>
@@ -640,7 +688,7 @@
                     <pic:cNvPicPr/>
                   </pic:nvPicPr>
                   <pic:blipFill>
-                    <a:blip r:embed="rId10"/>
+                    <a:blip r:embed="rId11"/>
                     <a:stretch>
                       <a:fillRect/>
                     </a:stretch>
@@ -1006,7 +1054,7 @@
           <w:noProof/>
         </w:rPr>
         <w:drawing>
-          <wp:inline distT="0" distB="0" distL="0" distR="0" wp14:anchorId="485DA544" wp14:editId="6BD2C3DA">
+          <wp:inline distT="0" distB="0" distL="0" distR="0" wp14:anchorId="485DA544" wp14:editId="58DD4E46">
             <wp:extent cx="5943600" cy="1029970"/>
             <wp:effectExtent l="0" t="0" r="0" b="0"/>
             <wp:docPr id="395064374" name="Picture 2" descr="A screenshot of a computer&#10;&#10;AI-generated content may be incorrect."/>
@@ -1023,7 +1071,7 @@
                     </pic:cNvPicPr>
                   </pic:nvPicPr>
                   <pic:blipFill>
-                    <a:blip r:embed="rId11" cstate="print">
+                    <a:blip r:embed="rId12" cstate="print">
                       <a:extLst>
                         <a:ext uri="{28A0092B-C50C-407E-A947-70E740481C1C}">
                           <a14:useLocalDpi xmlns:a14="http://schemas.microsoft.com/office/drawing/2010/main" val="0"/>
@@ -1069,17 +1117,6 @@
         <w:lastRenderedPageBreak/>
         <w:t>However, after implementing batching it still ended up taking a similar amount. This leads me to suspect there is still some bottle-necking (perhaps due to me using Docker for Neo4j/MongoDB.</w:t>
       </w:r>
-    </w:p>
-    <w:p>
-      <w:pPr>
-        <w:numPr>
-          <w:ilvl w:val="0"/>
-          <w:numId w:val="7"/>
-        </w:numPr>
-        <w:rPr>
-          <w:rFonts w:ascii="Times New Roman" w:hAnsi="Times New Roman" w:cs="Times New Roman"/>
-        </w:rPr>
-      </w:pPr>
     </w:p>
     <w:p>
       <w:pPr>
@@ -3866,6 +3903,23 @@
 </file>
 
 <file path=customXml/item1.xml><?xml version="1.0" encoding="utf-8"?>
+<p:properties xmlns:p="http://schemas.microsoft.com/office/2006/metadata/properties" xmlns:xsi="http://www.w3.org/2001/XMLSchema-instance" xmlns:pc="http://schemas.microsoft.com/office/infopath/2007/PartnerControls">
+  <documentManagement>
+    <_activity xmlns="77872fdc-d7cb-4b7c-91e5-283430c5beed" xsi:nil="true"/>
+  </documentManagement>
+</p:properties>
+</file>
+
+<file path=customXml/item2.xml><?xml version="1.0" encoding="utf-8"?>
+<?mso-contentType ?>
+<FormTemplates xmlns="http://schemas.microsoft.com/sharepoint/v3/contenttype/forms">
+  <Display>DocumentLibraryForm</Display>
+  <Edit>DocumentLibraryForm</Edit>
+  <New>DocumentLibraryForm</New>
+</FormTemplates>
+</file>
+
+<file path=customXml/item3.xml><?xml version="1.0" encoding="utf-8"?>
 <ct:contentTypeSchema xmlns:ct="http://schemas.microsoft.com/office/2006/metadata/contentType" xmlns:ma="http://schemas.microsoft.com/office/2006/metadata/properties/metaAttributes" ct:_="" ma:_="" ma:contentTypeName="Document" ma:contentTypeID="0x010100AE3F0A55B8FB3E47A8EF0B2B5F25C72A" ma:contentTypeVersion="16" ma:contentTypeDescription="Create a new document." ma:contentTypeScope="" ma:versionID="8ddb98fc336d1ba910e8c466aca2e7e4">
   <xsd:schema xmlns:xsd="http://www.w3.org/2001/XMLSchema" xmlns:xs="http://www.w3.org/2001/XMLSchema" xmlns:p="http://schemas.microsoft.com/office/2006/metadata/properties" xmlns:ns3="77872fdc-d7cb-4b7c-91e5-283430c5beed" xmlns:ns4="0bf7a463-2098-4241-bde1-b4d18ba4309b" targetNamespace="http://schemas.microsoft.com/office/2006/metadata/properties" ma:root="true" ma:fieldsID="d86869134097343ce0bc3557fd10c355" ns3:_="" ns4:_="">
     <xsd:import namespace="77872fdc-d7cb-4b7c-91e5-283430c5beed"/>
@@ -4106,24 +4160,25 @@
 </ct:contentTypeSchema>
 </file>
 
-<file path=customXml/item2.xml><?xml version="1.0" encoding="utf-8"?>
-<?mso-contentType ?>
-<FormTemplates xmlns="http://schemas.microsoft.com/sharepoint/v3/contenttype/forms">
-  <Display>DocumentLibraryForm</Display>
-  <Edit>DocumentLibraryForm</Edit>
-  <New>DocumentLibraryForm</New>
-</FormTemplates>
+<file path=customXml/itemProps1.xml><?xml version="1.0" encoding="utf-8"?>
+<ds:datastoreItem xmlns:ds="http://schemas.openxmlformats.org/officeDocument/2006/customXml" ds:itemID="{1A0C0590-27F2-47E0-A86A-7175ADB6A147}">
+  <ds:schemaRefs>
+    <ds:schemaRef ds:uri="http://schemas.microsoft.com/office/2006/metadata/properties"/>
+    <ds:schemaRef ds:uri="http://schemas.microsoft.com/office/infopath/2007/PartnerControls"/>
+    <ds:schemaRef ds:uri="77872fdc-d7cb-4b7c-91e5-283430c5beed"/>
+  </ds:schemaRefs>
+</ds:datastoreItem>
 </file>
 
-<file path=customXml/item3.xml><?xml version="1.0" encoding="utf-8"?>
-<p:properties xmlns:p="http://schemas.microsoft.com/office/2006/metadata/properties" xmlns:xsi="http://www.w3.org/2001/XMLSchema-instance" xmlns:pc="http://schemas.microsoft.com/office/infopath/2007/PartnerControls">
-  <documentManagement>
-    <_activity xmlns="77872fdc-d7cb-4b7c-91e5-283430c5beed" xsi:nil="true"/>
-  </documentManagement>
-</p:properties>
+<file path=customXml/itemProps2.xml><?xml version="1.0" encoding="utf-8"?>
+<ds:datastoreItem xmlns:ds="http://schemas.openxmlformats.org/officeDocument/2006/customXml" ds:itemID="{226103BA-F034-47A2-AB03-BE69ADBCDD29}">
+  <ds:schemaRefs>
+    <ds:schemaRef ds:uri="http://schemas.microsoft.com/sharepoint/v3/contenttype/forms"/>
+  </ds:schemaRefs>
+</ds:datastoreItem>
 </file>
 
-<file path=customXml/itemProps1.xml><?xml version="1.0" encoding="utf-8"?>
+<file path=customXml/itemProps3.xml><?xml version="1.0" encoding="utf-8"?>
 <ds:datastoreItem xmlns:ds="http://schemas.openxmlformats.org/officeDocument/2006/customXml" ds:itemID="{EB31A66C-503C-4AA2-B745-0298B36449B6}">
   <ds:schemaRefs>
     <ds:schemaRef ds:uri="http://schemas.microsoft.com/office/2006/metadata/contentType"/>
@@ -4140,22 +4195,4 @@
     <ds:schemaRef ds:uri="http://schemas.microsoft.com/internal/obd"/>
   </ds:schemaRefs>
 </ds:datastoreItem>
-</file>
-
-<file path=customXml/itemProps2.xml><?xml version="1.0" encoding="utf-8"?>
-<ds:datastoreItem xmlns:ds="http://schemas.openxmlformats.org/officeDocument/2006/customXml" ds:itemID="{226103BA-F034-47A2-AB03-BE69ADBCDD29}">
-  <ds:schemaRefs>
-    <ds:schemaRef ds:uri="http://schemas.microsoft.com/sharepoint/v3/contenttype/forms"/>
-  </ds:schemaRefs>
-</ds:datastoreItem>
-</file>
-
-<file path=customXml/itemProps3.xml><?xml version="1.0" encoding="utf-8"?>
-<ds:datastoreItem xmlns:ds="http://schemas.openxmlformats.org/officeDocument/2006/customXml" ds:itemID="{1A0C0590-27F2-47E0-A86A-7175ADB6A147}">
-  <ds:schemaRefs>
-    <ds:schemaRef ds:uri="http://schemas.microsoft.com/office/2006/metadata/properties"/>
-    <ds:schemaRef ds:uri="http://schemas.microsoft.com/office/infopath/2007/PartnerControls"/>
-    <ds:schemaRef ds:uri="77872fdc-d7cb-4b7c-91e5-283430c5beed"/>
-  </ds:schemaRefs>
-</ds:datastoreItem>
 </file>
</xml_diff>